<commit_message>
Added Build Option and Grammer changes
Another Method to keep the Front off the Ground and the File was missing a dot.
</commit_message>
<xml_diff>
--- a/02 - Löten/02-Lötanleitung.docx
+++ b/02 - Löten/02-Lötanleitung.docx
@@ -1059,19 +1059,11 @@
           <w:rFonts w:cstheme="minorHAnsi"/>
         </w:rPr>
       </w:pPr>
-      <w:proofErr w:type="spellStart"/>
-      <w:r>
-        <w:rPr>
-          <w:rFonts w:cstheme="minorHAnsi"/>
-        </w:rPr>
-        <w:t>Buchsenleisten</w:t>
-      </w:r>
-      <w:proofErr w:type="spellEnd"/>
-      <w:r>
-        <w:rPr>
-          <w:rFonts w:cstheme="minorHAnsi"/>
-        </w:rPr>
-        <w:t xml:space="preserve"> für den ESP32</w:t>
+      <w:r>
+        <w:rPr>
+          <w:rFonts w:cstheme="minorHAnsi"/>
+        </w:rPr>
+        <w:t>Buchsenleisten für den ESP32</w:t>
       </w:r>
     </w:p>
     <w:p>
@@ -1089,21 +1081,7 @@
         <w:rPr>
           <w:rFonts w:cstheme="minorHAnsi"/>
         </w:rPr>
-        <w:t xml:space="preserve">Sie haben in Ihrem Bausatz </w:t>
-      </w:r>
-      <w:proofErr w:type="spellStart"/>
-      <w:r>
-        <w:rPr>
-          <w:rFonts w:cstheme="minorHAnsi"/>
-        </w:rPr>
-        <w:t>Buchsenleisten</w:t>
-      </w:r>
-      <w:proofErr w:type="spellEnd"/>
-      <w:r>
-        <w:rPr>
-          <w:rFonts w:cstheme="minorHAnsi"/>
-        </w:rPr>
-        <w:t>, auf die Sie später das ESP32-Board stecken. Kürzen Sie diese erst einmal auf die nötige Länge.</w:t>
+        <w:t>Sie haben in Ihrem Bausatz Buchsenleisten, auf die Sie später das ESP32-Board stecken. Kürzen Sie diese erst einmal auf die nötige Länge.</w:t>
       </w:r>
     </w:p>
     <w:p>
@@ -1122,21 +1100,7 @@
           <w:rFonts w:cstheme="minorHAnsi"/>
         </w:rPr>
         <w:lastRenderedPageBreak/>
-        <w:t xml:space="preserve">Achten Sie beim Löten der Transistoren darauf, dass die </w:t>
-      </w:r>
-      <w:proofErr w:type="spellStart"/>
-      <w:r>
-        <w:rPr>
-          <w:rFonts w:cstheme="minorHAnsi"/>
-        </w:rPr>
-        <w:t>Buchsenleisten</w:t>
-      </w:r>
-      <w:proofErr w:type="spellEnd"/>
-      <w:r>
-        <w:rPr>
-          <w:rFonts w:cstheme="minorHAnsi"/>
-        </w:rPr>
-        <w:t xml:space="preserve"> gerade sind. Ansonsten können Sie den ESP nicht richtig darauf stecken!</w:t>
+        <w:t>Achten Sie beim Löten der Transistoren darauf, dass die Buchsenleisten gerade sind. Ansonsten können Sie den ESP nicht richtig darauf stecken!</w:t>
       </w:r>
     </w:p>
     <w:p>
@@ -1689,14 +1653,12 @@
         </w:rPr>
         <w:t xml:space="preserve">Achten sie darauf, dass der Sensor möglichst </w:t>
       </w:r>
-      <w:proofErr w:type="gramStart"/>
       <w:r>
         <w:rPr>
           <w:rFonts w:cstheme="minorHAnsi"/>
         </w:rPr>
         <w:t>gerade steht</w:t>
       </w:r>
-      <w:proofErr w:type="gramEnd"/>
       <w:r>
         <w:rPr>
           <w:rFonts w:cstheme="minorHAnsi"/>
@@ -1744,6 +1706,12 @@
           <w:rFonts w:cstheme="minorHAnsi"/>
         </w:rPr>
         <w:t>nicht mehr möglich sein, neue Schrauben unterhalb des Sensors anzubringen</w:t>
+      </w:r>
+      <w:r>
+        <w:rPr>
+          <w:rFonts w:cstheme="minorHAnsi"/>
+        </w:rPr>
+        <w:t>.</w:t>
       </w:r>
     </w:p>
     <w:p>

</xml_diff>

<commit_message>
Notizen zu Widerständen eingefügt
Anmerkung, dass man die Widerständ im Voraus messen soll.
</commit_message>
<xml_diff>
--- a/02 - Löten/02-Lötanleitung.docx
+++ b/02 - Löten/02-Lötanleitung.docx
@@ -534,6 +534,30 @@
     <w:p>
       <w:pPr>
         <w:pStyle w:val="Listenabsatz"/>
+        <w:numPr>
+          <w:ilvl w:val="2"/>
+          <w:numId w:val="3"/>
+        </w:numPr>
+        <w:rPr>
+          <w:rFonts w:cstheme="minorHAnsi"/>
+        </w:rPr>
+      </w:pPr>
+      <w:r>
+        <w:rPr>
+          <w:rFonts w:cstheme="minorHAnsi"/>
+        </w:rPr>
+        <w:t xml:space="preserve">ACHTUNG! MESSEN SIE DIE WIDERSTÄNDE </w:t>
+      </w:r>
+      <w:r>
+        <w:rPr>
+          <w:rFonts w:cstheme="minorHAnsi"/>
+        </w:rPr>
+        <w:t>BEVOR SIE DIESE VERWENDEN!</w:t>
+      </w:r>
+    </w:p>
+    <w:p>
+      <w:pPr>
+        <w:pStyle w:val="Listenabsatz"/>
         <w:ind w:left="2160"/>
         <w:rPr>
           <w:rFonts w:cstheme="minorHAnsi"/>
@@ -1059,11 +1083,19 @@
           <w:rFonts w:cstheme="minorHAnsi"/>
         </w:rPr>
       </w:pPr>
-      <w:r>
-        <w:rPr>
-          <w:rFonts w:cstheme="minorHAnsi"/>
-        </w:rPr>
-        <w:t>Buchsenleisten für den ESP32</w:t>
+      <w:proofErr w:type="spellStart"/>
+      <w:r>
+        <w:rPr>
+          <w:rFonts w:cstheme="minorHAnsi"/>
+        </w:rPr>
+        <w:t>Buchsenleisten</w:t>
+      </w:r>
+      <w:proofErr w:type="spellEnd"/>
+      <w:r>
+        <w:rPr>
+          <w:rFonts w:cstheme="minorHAnsi"/>
+        </w:rPr>
+        <w:t xml:space="preserve"> für den ESP32</w:t>
       </w:r>
     </w:p>
     <w:p>
@@ -1081,7 +1113,22 @@
         <w:rPr>
           <w:rFonts w:cstheme="minorHAnsi"/>
         </w:rPr>
-        <w:t>Sie haben in Ihrem Bausatz Buchsenleisten, auf die Sie später das ESP32-Board stecken. Kürzen Sie diese erst einmal auf die nötige Länge.</w:t>
+        <w:lastRenderedPageBreak/>
+        <w:t xml:space="preserve">Sie haben in Ihrem Bausatz </w:t>
+      </w:r>
+      <w:proofErr w:type="spellStart"/>
+      <w:r>
+        <w:rPr>
+          <w:rFonts w:cstheme="minorHAnsi"/>
+        </w:rPr>
+        <w:t>Buchsenleisten</w:t>
+      </w:r>
+      <w:proofErr w:type="spellEnd"/>
+      <w:r>
+        <w:rPr>
+          <w:rFonts w:cstheme="minorHAnsi"/>
+        </w:rPr>
+        <w:t>, auf die Sie später das ESP32-Board stecken. Kürzen Sie diese erst einmal auf die nötige Länge.</w:t>
       </w:r>
     </w:p>
     <w:p>
@@ -1099,631 +1146,647 @@
         <w:rPr>
           <w:rFonts w:cstheme="minorHAnsi"/>
         </w:rPr>
+        <w:t xml:space="preserve">Achten Sie beim Löten der Transistoren darauf, dass die </w:t>
+      </w:r>
+      <w:proofErr w:type="spellStart"/>
+      <w:r>
+        <w:rPr>
+          <w:rFonts w:cstheme="minorHAnsi"/>
+        </w:rPr>
+        <w:t>Buchsenleisten</w:t>
+      </w:r>
+      <w:proofErr w:type="spellEnd"/>
+      <w:r>
+        <w:rPr>
+          <w:rFonts w:cstheme="minorHAnsi"/>
+        </w:rPr>
+        <w:t xml:space="preserve"> gerade sind. Ansonsten können Sie den ESP nicht richtig darauf stecken!</w:t>
+      </w:r>
+    </w:p>
+    <w:p>
+      <w:pPr>
+        <w:pStyle w:val="Listenabsatz"/>
+        <w:ind w:left="2160"/>
+        <w:rPr>
+          <w:rFonts w:cstheme="minorHAnsi"/>
+        </w:rPr>
+      </w:pPr>
+    </w:p>
+    <w:p>
+      <w:pPr>
+        <w:pStyle w:val="Listenabsatz"/>
+        <w:numPr>
+          <w:ilvl w:val="1"/>
+          <w:numId w:val="3"/>
+        </w:numPr>
+        <w:rPr>
+          <w:rFonts w:cstheme="minorHAnsi"/>
+        </w:rPr>
+      </w:pPr>
+      <w:r>
+        <w:rPr>
+          <w:rFonts w:cstheme="minorHAnsi"/>
+        </w:rPr>
+        <w:t>Kondensator C3</w:t>
+      </w:r>
+    </w:p>
+    <w:p>
+      <w:pPr>
+        <w:pStyle w:val="Listenabsatz"/>
+        <w:numPr>
+          <w:ilvl w:val="2"/>
+          <w:numId w:val="3"/>
+        </w:numPr>
+        <w:rPr>
+          <w:rFonts w:cstheme="minorHAnsi"/>
+        </w:rPr>
+      </w:pPr>
+      <w:r>
+        <w:rPr>
+          <w:rFonts w:cstheme="minorHAnsi"/>
+        </w:rPr>
+        <w:t xml:space="preserve">Hier ist wieder eine silberne Markierung auf dem Bauteil. Diese muss passend zu der Markierung auf der Platine </w:t>
+      </w:r>
+      <w:r>
+        <w:rPr>
+          <w:rFonts w:cstheme="minorHAnsi"/>
+        </w:rPr>
+        <w:t>sein.</w:t>
+      </w:r>
+    </w:p>
+    <w:p>
+      <w:pPr>
+        <w:pStyle w:val="Listenabsatz"/>
+        <w:ind w:left="2160"/>
+        <w:rPr>
+          <w:rFonts w:cstheme="minorHAnsi"/>
+        </w:rPr>
+      </w:pPr>
+    </w:p>
+    <w:p>
+      <w:pPr>
+        <w:pStyle w:val="Listenabsatz"/>
+        <w:numPr>
+          <w:ilvl w:val="1"/>
+          <w:numId w:val="3"/>
+        </w:numPr>
+        <w:rPr>
+          <w:rFonts w:cstheme="minorHAnsi"/>
+        </w:rPr>
+      </w:pPr>
+      <w:r>
+        <w:rPr>
+          <w:rFonts w:cstheme="minorHAnsi"/>
+        </w:rPr>
+        <w:t>2-Pol Steckerleiste</w:t>
+      </w:r>
+      <w:r>
+        <w:rPr>
+          <w:rFonts w:cstheme="minorHAnsi"/>
+        </w:rPr>
+        <w:t xml:space="preserve"> (J</w:t>
+      </w:r>
+      <w:r>
+        <w:rPr>
+          <w:rFonts w:cstheme="minorHAnsi"/>
+        </w:rPr>
+        <w:t>umper/JP</w:t>
+      </w:r>
+      <w:r>
+        <w:rPr>
+          <w:rFonts w:cstheme="minorHAnsi"/>
+        </w:rPr>
+        <w:t>)</w:t>
+      </w:r>
+    </w:p>
+    <w:p>
+      <w:pPr>
+        <w:pStyle w:val="Listenabsatz"/>
+        <w:numPr>
+          <w:ilvl w:val="2"/>
+          <w:numId w:val="3"/>
+        </w:numPr>
+        <w:rPr>
+          <w:rFonts w:cstheme="minorHAnsi"/>
+        </w:rPr>
+      </w:pPr>
+      <w:r>
+        <w:rPr>
+          <w:rFonts w:cstheme="minorHAnsi"/>
+        </w:rPr>
+        <w:t>Kürzen Sie die Steckerleiste auf 2-Pole. Die kurzen Enden werden auf die Platine gelötet. Auf die langen Enden wird später eine Steckbrücke gesteckt.</w:t>
+      </w:r>
+    </w:p>
+    <w:p>
+      <w:pPr>
+        <w:pStyle w:val="Listenabsatz"/>
+        <w:ind w:left="2160"/>
+        <w:rPr>
+          <w:rFonts w:cstheme="minorHAnsi"/>
+          <w:highlight w:val="yellow"/>
+        </w:rPr>
+      </w:pPr>
+    </w:p>
+    <w:p>
+      <w:pPr>
+        <w:pStyle w:val="Listenabsatz"/>
+        <w:numPr>
+          <w:ilvl w:val="1"/>
+          <w:numId w:val="3"/>
+        </w:numPr>
+        <w:rPr>
+          <w:rFonts w:cstheme="minorHAnsi"/>
+        </w:rPr>
+      </w:pPr>
+      <w:r>
+        <w:rPr>
+          <w:rFonts w:cstheme="minorHAnsi"/>
+        </w:rPr>
+        <w:t>Transistoren Q1 und Q2</w:t>
+      </w:r>
+    </w:p>
+    <w:p>
+      <w:pPr>
+        <w:pStyle w:val="Listenabsatz"/>
+        <w:numPr>
+          <w:ilvl w:val="2"/>
+          <w:numId w:val="3"/>
+        </w:numPr>
+        <w:rPr>
+          <w:rFonts w:cstheme="minorHAnsi"/>
+        </w:rPr>
+      </w:pPr>
+      <w:r>
+        <w:rPr>
+          <w:rFonts w:cstheme="minorHAnsi"/>
+        </w:rPr>
+        <w:t>Die „Vorderseite“ dieser Bauteile ist die schwarze, die auch beschriftet ist. An dem Kästchen auf der Platine sehen Sie an einer Ecke einen kleinen Punkt. D</w:t>
+      </w:r>
+      <w:r>
+        <w:rPr>
+          <w:rFonts w:cstheme="minorHAnsi"/>
+        </w:rPr>
+        <w:t>ieser Punkt markiert „den ersten Pin“ des Bauteils. In diesem Fall heißt das,</w:t>
+      </w:r>
+      <w:r>
+        <w:rPr>
+          <w:rFonts w:cstheme="minorHAnsi"/>
+        </w:rPr>
+        <w:t xml:space="preserve"> dass </w:t>
+      </w:r>
+      <w:r>
+        <w:rPr>
+          <w:rFonts w:cstheme="minorHAnsi"/>
+        </w:rPr>
+        <w:t xml:space="preserve">die Vorderseite </w:t>
+      </w:r>
+      <w:r>
+        <w:rPr>
+          <w:rFonts w:cstheme="minorHAnsi"/>
+        </w:rPr>
+        <w:t>in Richtung des Punktes zeigen muss.</w:t>
+      </w:r>
+    </w:p>
+    <w:p>
+      <w:pPr>
+        <w:pStyle w:val="Listenabsatz"/>
+        <w:ind w:left="2160"/>
+        <w:rPr>
+          <w:rFonts w:cstheme="minorHAnsi"/>
+        </w:rPr>
+      </w:pPr>
+    </w:p>
+    <w:p>
+      <w:pPr>
+        <w:pStyle w:val="Listenabsatz"/>
+        <w:numPr>
+          <w:ilvl w:val="1"/>
+          <w:numId w:val="3"/>
+        </w:numPr>
+        <w:rPr>
+          <w:rFonts w:cstheme="minorHAnsi"/>
+        </w:rPr>
+      </w:pPr>
+      <w:r>
+        <w:rPr>
+          <w:rFonts w:cstheme="minorHAnsi"/>
+        </w:rPr>
+        <w:t xml:space="preserve">Fotowiderstände </w:t>
+      </w:r>
+      <w:r>
+        <w:rPr>
+          <w:rFonts w:cstheme="minorHAnsi"/>
+        </w:rPr>
+        <w:t>R10/R12</w:t>
+      </w:r>
+    </w:p>
+    <w:p>
+      <w:pPr>
+        <w:pStyle w:val="Listenabsatz"/>
+        <w:numPr>
+          <w:ilvl w:val="2"/>
+          <w:numId w:val="3"/>
+        </w:numPr>
+        <w:rPr>
+          <w:rFonts w:cstheme="minorHAnsi"/>
+        </w:rPr>
+      </w:pPr>
+      <w:r>
+        <w:rPr>
+          <w:rFonts w:cstheme="minorHAnsi"/>
+        </w:rPr>
+        <w:t xml:space="preserve">Die Fotowiderstände sollten ca. 1-2 cm </w:t>
+      </w:r>
+      <w:r>
+        <w:rPr>
+          <w:rFonts w:cstheme="minorHAnsi"/>
+        </w:rPr>
+        <w:t>über der Platine überstehen. Achten Sie darauf, dass beide ungefähr die gleiche Höhe haben</w:t>
+      </w:r>
+      <w:r>
+        <w:rPr>
+          <w:rFonts w:cstheme="minorHAnsi"/>
+        </w:rPr>
+        <w:t>.</w:t>
+      </w:r>
+    </w:p>
+    <w:p>
+      <w:pPr>
+        <w:pStyle w:val="Listenabsatz"/>
+        <w:ind w:left="2160"/>
+        <w:rPr>
+          <w:rFonts w:cstheme="minorHAnsi"/>
+          <w:highlight w:val="yellow"/>
+        </w:rPr>
+      </w:pPr>
+    </w:p>
+    <w:p>
+      <w:pPr>
+        <w:pStyle w:val="Listenabsatz"/>
+        <w:numPr>
+          <w:ilvl w:val="1"/>
+          <w:numId w:val="3"/>
+        </w:numPr>
+        <w:rPr>
+          <w:rFonts w:cstheme="minorHAnsi"/>
+        </w:rPr>
+      </w:pPr>
+      <w:r>
+        <w:rPr>
+          <w:rFonts w:cstheme="minorHAnsi"/>
+        </w:rPr>
+        <w:t>Spannungswandler U3</w:t>
+      </w:r>
+    </w:p>
+    <w:p>
+      <w:pPr>
+        <w:pStyle w:val="Listenabsatz"/>
+        <w:numPr>
+          <w:ilvl w:val="2"/>
+          <w:numId w:val="3"/>
+        </w:numPr>
+        <w:rPr>
+          <w:rFonts w:cstheme="minorHAnsi"/>
+        </w:rPr>
+      </w:pPr>
+      <w:r>
+        <w:rPr>
+          <w:rFonts w:cstheme="minorHAnsi"/>
+        </w:rPr>
+        <w:t xml:space="preserve">Auf der Platine ist wieder mit einem </w:t>
+      </w:r>
+      <w:r>
+        <w:rPr>
+          <w:rFonts w:cstheme="minorHAnsi"/>
+        </w:rPr>
+        <w:t xml:space="preserve">Punkt der „erste“ Pin gekennzeichnet. Die Vorderseite ist auch hier wieder die </w:t>
+      </w:r>
+      <w:r>
+        <w:rPr>
+          <w:rFonts w:cstheme="minorHAnsi"/>
+        </w:rPr>
+        <w:t xml:space="preserve">beschriftete </w:t>
+      </w:r>
+      <w:r>
+        <w:rPr>
+          <w:rFonts w:cstheme="minorHAnsi"/>
+        </w:rPr>
+        <w:t>Seite</w:t>
+      </w:r>
+      <w:r>
+        <w:rPr>
+          <w:rFonts w:cstheme="minorHAnsi"/>
+        </w:rPr>
+        <w:t xml:space="preserve">. </w:t>
+      </w:r>
+      <w:r>
+        <w:rPr>
+          <w:rFonts w:cstheme="minorHAnsi"/>
+        </w:rPr>
+        <w:t>Hier muss also die Vorderseite des Bauteils zum hinteren Ende des Roboters zeigen.</w:t>
+      </w:r>
+    </w:p>
+    <w:p>
+      <w:pPr>
+        <w:pStyle w:val="Listenabsatz"/>
+        <w:numPr>
+          <w:ilvl w:val="1"/>
+          <w:numId w:val="3"/>
+        </w:numPr>
+        <w:rPr>
+          <w:rFonts w:cstheme="minorHAnsi"/>
+        </w:rPr>
+      </w:pPr>
+      <w:r>
+        <w:rPr>
+          <w:rFonts w:cstheme="minorHAnsi"/>
+        </w:rPr>
+        <w:t>Motoren</w:t>
+      </w:r>
+    </w:p>
+    <w:p>
+      <w:pPr>
+        <w:pStyle w:val="Listenabsatz"/>
+        <w:numPr>
+          <w:ilvl w:val="2"/>
+          <w:numId w:val="3"/>
+        </w:numPr>
+        <w:rPr>
+          <w:rFonts w:cstheme="minorHAnsi"/>
+        </w:rPr>
+      </w:pPr>
+      <w:r>
+        <w:rPr>
+          <w:rFonts w:cstheme="minorHAnsi"/>
+        </w:rPr>
+        <w:t xml:space="preserve">Löten sie </w:t>
+      </w:r>
+      <w:r>
+        <w:rPr>
+          <w:rFonts w:cstheme="minorHAnsi"/>
+        </w:rPr>
+        <w:t>jeweils einen roten und einen schwarzen</w:t>
+      </w:r>
+      <w:r>
+        <w:rPr>
+          <w:rFonts w:cstheme="minorHAnsi"/>
+        </w:rPr>
+        <w:t xml:space="preserve"> Anschlussdr</w:t>
+      </w:r>
+      <w:r>
+        <w:rPr>
+          <w:rFonts w:cstheme="minorHAnsi"/>
+        </w:rPr>
+        <w:t>a</w:t>
+      </w:r>
+      <w:r>
+        <w:rPr>
+          <w:rFonts w:cstheme="minorHAnsi"/>
+        </w:rPr>
+        <w:t>ht an</w:t>
+      </w:r>
+      <w:r>
+        <w:rPr>
+          <w:rFonts w:cstheme="minorHAnsi"/>
+        </w:rPr>
+        <w:t xml:space="preserve"> jeden Motor</w:t>
+      </w:r>
+      <w:r>
+        <w:rPr>
+          <w:rFonts w:cstheme="minorHAnsi"/>
+        </w:rPr>
+        <w:t>. D</w:t>
+      </w:r>
+      <w:r>
+        <w:rPr>
+          <w:rFonts w:cstheme="minorHAnsi"/>
+        </w:rPr>
+        <w:t>abei</w:t>
+      </w:r>
+      <w:r>
+        <w:rPr>
+          <w:rFonts w:cstheme="minorHAnsi"/>
+        </w:rPr>
+        <w:t xml:space="preserve"> sollten die Drähte bei jedem Motor auf jeweils der anderen Seite sein, d</w:t>
+      </w:r>
+      <w:r>
+        <w:rPr>
+          <w:rFonts w:cstheme="minorHAnsi"/>
+        </w:rPr>
+        <w:t xml:space="preserve">.h. Wenn Beide Motoren nebeneinander </w:t>
+      </w:r>
+      <w:r>
+        <w:rPr>
+          <w:rFonts w:cstheme="minorHAnsi"/>
+        </w:rPr>
+        <w:t>liegen,</w:t>
+      </w:r>
+      <w:r>
+        <w:rPr>
+          <w:rFonts w:cstheme="minorHAnsi"/>
+        </w:rPr>
+        <w:t xml:space="preserve"> soll bei einem der rote Draht links und bei dem anderen rechts sein, entsprechend andersherum bei den schwarzen</w:t>
+      </w:r>
+      <w:r>
+        <w:rPr>
+          <w:rFonts w:cstheme="minorHAnsi"/>
+        </w:rPr>
+        <w:t xml:space="preserve"> Drähten.</w:t>
+      </w:r>
+    </w:p>
+    <w:p>
+      <w:pPr>
+        <w:pStyle w:val="Listenabsatz"/>
+        <w:numPr>
+          <w:ilvl w:val="2"/>
+          <w:numId w:val="3"/>
+        </w:numPr>
+        <w:rPr>
+          <w:rFonts w:cstheme="minorHAnsi"/>
+        </w:rPr>
+      </w:pPr>
+      <w:r>
+        <w:rPr>
+          <w:rFonts w:cstheme="minorHAnsi"/>
+        </w:rPr>
+        <w:t>Kleben Sie die Motoren mit doppelseitigem Klebeband an die vorgesehene Position</w:t>
+      </w:r>
+      <w:r>
+        <w:rPr>
+          <w:rFonts w:cstheme="minorHAnsi"/>
+        </w:rPr>
+        <w:t>, dabei sollen die roten Drähte nach oben zeigen und die Schrauben nach innen.</w:t>
+      </w:r>
+    </w:p>
+    <w:p>
+      <w:pPr>
+        <w:pStyle w:val="Listenabsatz"/>
+        <w:numPr>
+          <w:ilvl w:val="2"/>
+          <w:numId w:val="3"/>
+        </w:numPr>
+        <w:rPr>
+          <w:rFonts w:cstheme="minorHAnsi"/>
+        </w:rPr>
+      </w:pPr>
+      <w:r>
+        <w:rPr>
+          <w:rFonts w:cstheme="minorHAnsi"/>
+        </w:rPr>
+        <w:t>Nutzen Sie Kabelbinder, um sie zusätzlich an den Bohrungen zu befestigen.</w:t>
+      </w:r>
+    </w:p>
+    <w:p>
+      <w:pPr>
+        <w:pStyle w:val="Listenabsatz"/>
+        <w:numPr>
+          <w:ilvl w:val="2"/>
+          <w:numId w:val="3"/>
+        </w:numPr>
+        <w:rPr>
+          <w:rFonts w:cstheme="minorHAnsi"/>
+        </w:rPr>
+      </w:pPr>
+      <w:r>
+        <w:rPr>
+          <w:rFonts w:cstheme="minorHAnsi"/>
+        </w:rPr>
+        <w:t>Löten Sie dann die Anschlussdrähte an die Platine (rot „+“, schwarz „-“)</w:t>
+      </w:r>
+    </w:p>
+    <w:p>
+      <w:pPr>
+        <w:pStyle w:val="Listenabsatz"/>
+        <w:numPr>
+          <w:ilvl w:val="1"/>
+          <w:numId w:val="3"/>
+        </w:numPr>
+        <w:rPr>
+          <w:rFonts w:cstheme="minorHAnsi"/>
+        </w:rPr>
+      </w:pPr>
+      <w:r>
+        <w:rPr>
+          <w:rFonts w:cstheme="minorHAnsi"/>
+        </w:rPr>
+        <w:t>Ultraschallsensor</w:t>
+      </w:r>
+    </w:p>
+    <w:p>
+      <w:pPr>
+        <w:pStyle w:val="Listenabsatz"/>
+        <w:numPr>
+          <w:ilvl w:val="2"/>
+          <w:numId w:val="3"/>
+        </w:numPr>
+        <w:rPr>
+          <w:rFonts w:cstheme="minorHAnsi"/>
+        </w:rPr>
+      </w:pPr>
+      <w:r>
+        <w:rPr>
+          <w:rFonts w:cstheme="minorHAnsi"/>
+        </w:rPr>
+        <w:t xml:space="preserve">Löten sie den Ultraschallsensor so an, dass die </w:t>
+      </w:r>
+      <w:r>
+        <w:rPr>
+          <w:rFonts w:cstheme="minorHAnsi"/>
+        </w:rPr>
+        <w:t>beiden „Augen“ nach vorne, also nicht auf die ESP-Steckleisten zeigen.</w:t>
+      </w:r>
+    </w:p>
+    <w:p>
+      <w:pPr>
+        <w:pStyle w:val="Listenabsatz"/>
+        <w:numPr>
+          <w:ilvl w:val="2"/>
+          <w:numId w:val="3"/>
+        </w:numPr>
+        <w:rPr>
+          <w:rFonts w:cstheme="minorHAnsi"/>
+        </w:rPr>
+      </w:pPr>
+      <w:r>
+        <w:rPr>
+          <w:rFonts w:cstheme="minorHAnsi"/>
+        </w:rPr>
+        <w:t xml:space="preserve">Achten sie darauf, dass der Sensor möglichst </w:t>
+      </w:r>
+      <w:proofErr w:type="gramStart"/>
+      <w:r>
+        <w:rPr>
+          <w:rFonts w:cstheme="minorHAnsi"/>
+        </w:rPr>
+        <w:t>gerade steht</w:t>
+      </w:r>
+      <w:proofErr w:type="gramEnd"/>
+      <w:r>
+        <w:rPr>
+          <w:rFonts w:cstheme="minorHAnsi"/>
+        </w:rPr>
+        <w:t xml:space="preserve">, im Optimalfall </w:t>
+      </w:r>
+      <w:r>
+        <w:rPr>
+          <w:rFonts w:cstheme="minorHAnsi"/>
+        </w:rPr>
+        <w:t>im 90° Winkel zu der Platine</w:t>
+      </w:r>
+    </w:p>
+    <w:p>
+      <w:pPr>
+        <w:pStyle w:val="Listenabsatz"/>
+        <w:numPr>
+          <w:ilvl w:val="2"/>
+          <w:numId w:val="3"/>
+        </w:numPr>
+        <w:rPr>
+          <w:rFonts w:cstheme="minorHAnsi"/>
+        </w:rPr>
+      </w:pPr>
+      <w:r>
+        <w:rPr>
+          <w:rFonts w:cstheme="minorHAnsi"/>
+        </w:rPr>
+        <w:t xml:space="preserve">Wichtig: Stellen sie sicher, dass bereits alle Schraubaufgaben unter dem Unterschallsensor erledigt worden sind. Nach </w:t>
+      </w:r>
+      <w:r>
+        <w:rPr>
+          <w:rFonts w:cstheme="minorHAnsi"/>
+        </w:rPr>
+        <w:t>dem Anbringen</w:t>
+      </w:r>
+      <w:r>
+        <w:rPr>
+          <w:rFonts w:cstheme="minorHAnsi"/>
+        </w:rPr>
+        <w:t xml:space="preserve"> des Sensors kann es schwierig bzw. </w:t>
+      </w:r>
+      <w:r>
+        <w:rPr>
+          <w:rFonts w:cstheme="minorHAnsi"/>
+        </w:rPr>
+        <w:t>nicht mehr möglich sein, neue Schrauben unterhalb des Sensors anzubringen</w:t>
+      </w:r>
+      <w:r>
+        <w:rPr>
+          <w:rFonts w:cstheme="minorHAnsi"/>
+        </w:rPr>
+        <w:t>.</w:t>
+      </w:r>
+    </w:p>
+    <w:p>
+      <w:pPr>
+        <w:rPr>
+          <w:rFonts w:cstheme="minorHAnsi"/>
+        </w:rPr>
+      </w:pPr>
+      <w:r>
+        <w:rPr>
+          <w:rFonts w:cstheme="minorHAnsi"/>
+        </w:rPr>
         <w:lastRenderedPageBreak/>
-        <w:t>Achten Sie beim Löten der Transistoren darauf, dass die Buchsenleisten gerade sind. Ansonsten können Sie den ESP nicht richtig darauf stecken!</w:t>
-      </w:r>
-    </w:p>
-    <w:p>
-      <w:pPr>
-        <w:pStyle w:val="Listenabsatz"/>
-        <w:ind w:left="2160"/>
-        <w:rPr>
-          <w:rFonts w:cstheme="minorHAnsi"/>
-        </w:rPr>
-      </w:pPr>
-    </w:p>
-    <w:p>
-      <w:pPr>
-        <w:pStyle w:val="Listenabsatz"/>
-        <w:numPr>
-          <w:ilvl w:val="1"/>
-          <w:numId w:val="3"/>
-        </w:numPr>
-        <w:rPr>
-          <w:rFonts w:cstheme="minorHAnsi"/>
-        </w:rPr>
-      </w:pPr>
-      <w:r>
-        <w:rPr>
-          <w:rFonts w:cstheme="minorHAnsi"/>
-        </w:rPr>
-        <w:t>Kondensator C3</w:t>
-      </w:r>
-    </w:p>
-    <w:p>
-      <w:pPr>
-        <w:pStyle w:val="Listenabsatz"/>
-        <w:numPr>
-          <w:ilvl w:val="2"/>
-          <w:numId w:val="3"/>
-        </w:numPr>
-        <w:rPr>
-          <w:rFonts w:cstheme="minorHAnsi"/>
-        </w:rPr>
-      </w:pPr>
-      <w:r>
-        <w:rPr>
-          <w:rFonts w:cstheme="minorHAnsi"/>
-        </w:rPr>
-        <w:t xml:space="preserve">Hier ist wieder eine silberne Markierung auf dem Bauteil. Diese muss passend zu der Markierung auf der Platine </w:t>
-      </w:r>
-      <w:r>
-        <w:rPr>
-          <w:rFonts w:cstheme="minorHAnsi"/>
-        </w:rPr>
-        <w:t>sein.</w:t>
-      </w:r>
-    </w:p>
-    <w:p>
-      <w:pPr>
-        <w:pStyle w:val="Listenabsatz"/>
-        <w:ind w:left="2160"/>
-        <w:rPr>
-          <w:rFonts w:cstheme="minorHAnsi"/>
-        </w:rPr>
-      </w:pPr>
-    </w:p>
-    <w:p>
-      <w:pPr>
-        <w:pStyle w:val="Listenabsatz"/>
-        <w:numPr>
-          <w:ilvl w:val="1"/>
-          <w:numId w:val="3"/>
-        </w:numPr>
-        <w:rPr>
-          <w:rFonts w:cstheme="minorHAnsi"/>
-        </w:rPr>
-      </w:pPr>
-      <w:r>
-        <w:rPr>
-          <w:rFonts w:cstheme="minorHAnsi"/>
-        </w:rPr>
-        <w:t>2-Pol Steckerleiste</w:t>
-      </w:r>
-      <w:r>
-        <w:rPr>
-          <w:rFonts w:cstheme="minorHAnsi"/>
-        </w:rPr>
-        <w:t xml:space="preserve"> (J</w:t>
-      </w:r>
-      <w:r>
-        <w:rPr>
-          <w:rFonts w:cstheme="minorHAnsi"/>
-        </w:rPr>
-        <w:t>umper/JP</w:t>
-      </w:r>
-      <w:r>
-        <w:rPr>
-          <w:rFonts w:cstheme="minorHAnsi"/>
-        </w:rPr>
-        <w:t>)</w:t>
-      </w:r>
-    </w:p>
-    <w:p>
-      <w:pPr>
-        <w:pStyle w:val="Listenabsatz"/>
-        <w:numPr>
-          <w:ilvl w:val="2"/>
-          <w:numId w:val="3"/>
-        </w:numPr>
-        <w:rPr>
-          <w:rFonts w:cstheme="minorHAnsi"/>
-        </w:rPr>
-      </w:pPr>
-      <w:r>
-        <w:rPr>
-          <w:rFonts w:cstheme="minorHAnsi"/>
-        </w:rPr>
-        <w:t>Kürzen Sie die Steckerleiste auf 2-Pole. Die kurzen Enden werden auf die Platine gelötet. Auf die langen Enden wird später eine Steckbrücke gesteckt.</w:t>
-      </w:r>
-    </w:p>
-    <w:p>
-      <w:pPr>
-        <w:pStyle w:val="Listenabsatz"/>
-        <w:ind w:left="2160"/>
-        <w:rPr>
-          <w:rFonts w:cstheme="minorHAnsi"/>
-          <w:highlight w:val="yellow"/>
-        </w:rPr>
-      </w:pPr>
-    </w:p>
-    <w:p>
-      <w:pPr>
-        <w:pStyle w:val="Listenabsatz"/>
-        <w:numPr>
-          <w:ilvl w:val="1"/>
-          <w:numId w:val="3"/>
-        </w:numPr>
-        <w:rPr>
-          <w:rFonts w:cstheme="minorHAnsi"/>
-        </w:rPr>
-      </w:pPr>
-      <w:r>
-        <w:rPr>
-          <w:rFonts w:cstheme="minorHAnsi"/>
-        </w:rPr>
-        <w:t>Transistoren Q1 und Q2</w:t>
-      </w:r>
-    </w:p>
-    <w:p>
-      <w:pPr>
-        <w:pStyle w:val="Listenabsatz"/>
-        <w:numPr>
-          <w:ilvl w:val="2"/>
-          <w:numId w:val="3"/>
-        </w:numPr>
-        <w:rPr>
-          <w:rFonts w:cstheme="minorHAnsi"/>
-        </w:rPr>
-      </w:pPr>
-      <w:r>
-        <w:rPr>
-          <w:rFonts w:cstheme="minorHAnsi"/>
-        </w:rPr>
-        <w:t>Die „Vorderseite“ dieser Bauteile ist die schwarze, die auch beschriftet ist. An dem Kästchen auf der Platine sehen Sie an einer Ecke einen kleinen Punkt. D</w:t>
-      </w:r>
-      <w:r>
-        <w:rPr>
-          <w:rFonts w:cstheme="minorHAnsi"/>
-        </w:rPr>
-        <w:t>ieser Punkt markiert „den ersten Pin“ des Bauteils. In diesem Fall heißt das,</w:t>
-      </w:r>
-      <w:r>
-        <w:rPr>
-          <w:rFonts w:cstheme="minorHAnsi"/>
-        </w:rPr>
-        <w:t xml:space="preserve"> dass </w:t>
-      </w:r>
-      <w:r>
-        <w:rPr>
-          <w:rFonts w:cstheme="minorHAnsi"/>
-        </w:rPr>
-        <w:t xml:space="preserve">die Vorderseite </w:t>
-      </w:r>
-      <w:r>
-        <w:rPr>
-          <w:rFonts w:cstheme="minorHAnsi"/>
-        </w:rPr>
-        <w:t>in Richtung des Punktes zeigen muss.</w:t>
-      </w:r>
-    </w:p>
-    <w:p>
-      <w:pPr>
-        <w:pStyle w:val="Listenabsatz"/>
-        <w:ind w:left="2160"/>
-        <w:rPr>
-          <w:rFonts w:cstheme="minorHAnsi"/>
-        </w:rPr>
-      </w:pPr>
-    </w:p>
-    <w:p>
-      <w:pPr>
-        <w:pStyle w:val="Listenabsatz"/>
-        <w:numPr>
-          <w:ilvl w:val="1"/>
-          <w:numId w:val="3"/>
-        </w:numPr>
-        <w:rPr>
-          <w:rFonts w:cstheme="minorHAnsi"/>
-        </w:rPr>
-      </w:pPr>
-      <w:r>
-        <w:rPr>
-          <w:rFonts w:cstheme="minorHAnsi"/>
-        </w:rPr>
-        <w:t xml:space="preserve">Fotowiderstände </w:t>
-      </w:r>
-      <w:r>
-        <w:rPr>
-          <w:rFonts w:cstheme="minorHAnsi"/>
-        </w:rPr>
-        <w:t>R10/R12</w:t>
-      </w:r>
-    </w:p>
-    <w:p>
-      <w:pPr>
-        <w:pStyle w:val="Listenabsatz"/>
-        <w:numPr>
-          <w:ilvl w:val="2"/>
-          <w:numId w:val="3"/>
-        </w:numPr>
-        <w:rPr>
-          <w:rFonts w:cstheme="minorHAnsi"/>
-        </w:rPr>
-      </w:pPr>
-      <w:r>
-        <w:rPr>
-          <w:rFonts w:cstheme="minorHAnsi"/>
-        </w:rPr>
-        <w:t xml:space="preserve">Die Fotowiderstände sollten ca. 1-2 cm </w:t>
-      </w:r>
-      <w:r>
-        <w:rPr>
-          <w:rFonts w:cstheme="minorHAnsi"/>
-        </w:rPr>
-        <w:t>über der Platine überstehen. Achten Sie darauf, dass beide ungefähr die gleiche Höhe haben</w:t>
-      </w:r>
-      <w:r>
-        <w:rPr>
-          <w:rFonts w:cstheme="minorHAnsi"/>
-        </w:rPr>
-        <w:t>.</w:t>
-      </w:r>
-    </w:p>
-    <w:p>
-      <w:pPr>
-        <w:pStyle w:val="Listenabsatz"/>
-        <w:ind w:left="2160"/>
-        <w:rPr>
-          <w:rFonts w:cstheme="minorHAnsi"/>
-          <w:highlight w:val="yellow"/>
-        </w:rPr>
-      </w:pPr>
-    </w:p>
-    <w:p>
-      <w:pPr>
-        <w:pStyle w:val="Listenabsatz"/>
-        <w:numPr>
-          <w:ilvl w:val="1"/>
-          <w:numId w:val="3"/>
-        </w:numPr>
-        <w:rPr>
-          <w:rFonts w:cstheme="minorHAnsi"/>
-        </w:rPr>
-      </w:pPr>
-      <w:r>
-        <w:rPr>
-          <w:rFonts w:cstheme="minorHAnsi"/>
-        </w:rPr>
-        <w:t>Spannungswandler U3</w:t>
-      </w:r>
-    </w:p>
-    <w:p>
-      <w:pPr>
-        <w:pStyle w:val="Listenabsatz"/>
-        <w:numPr>
-          <w:ilvl w:val="2"/>
-          <w:numId w:val="3"/>
-        </w:numPr>
-        <w:rPr>
-          <w:rFonts w:cstheme="minorHAnsi"/>
-        </w:rPr>
-      </w:pPr>
-      <w:r>
-        <w:rPr>
-          <w:rFonts w:cstheme="minorHAnsi"/>
-        </w:rPr>
-        <w:t xml:space="preserve">Auf der Platine ist wieder mit einem </w:t>
-      </w:r>
-      <w:r>
-        <w:rPr>
-          <w:rFonts w:cstheme="minorHAnsi"/>
-        </w:rPr>
-        <w:t xml:space="preserve">Punkt der „erste“ Pin gekennzeichnet. Die Vorderseite ist auch hier wieder die </w:t>
-      </w:r>
-      <w:r>
-        <w:rPr>
-          <w:rFonts w:cstheme="minorHAnsi"/>
-        </w:rPr>
-        <w:t xml:space="preserve">beschriftete </w:t>
-      </w:r>
-      <w:r>
-        <w:rPr>
-          <w:rFonts w:cstheme="minorHAnsi"/>
-        </w:rPr>
-        <w:t>Seite</w:t>
-      </w:r>
-      <w:r>
-        <w:rPr>
-          <w:rFonts w:cstheme="minorHAnsi"/>
-        </w:rPr>
-        <w:t xml:space="preserve">. </w:t>
-      </w:r>
-      <w:r>
-        <w:rPr>
-          <w:rFonts w:cstheme="minorHAnsi"/>
-        </w:rPr>
-        <w:t>Hier muss also die Vorderseite des Bauteils zum hinteren Ende des Roboters zeigen.</w:t>
-      </w:r>
-    </w:p>
-    <w:p>
-      <w:pPr>
-        <w:pStyle w:val="Listenabsatz"/>
-        <w:numPr>
-          <w:ilvl w:val="1"/>
-          <w:numId w:val="3"/>
-        </w:numPr>
-        <w:rPr>
-          <w:rFonts w:cstheme="minorHAnsi"/>
-        </w:rPr>
-      </w:pPr>
-      <w:r>
-        <w:rPr>
-          <w:rFonts w:cstheme="minorHAnsi"/>
-        </w:rPr>
-        <w:t>Motoren</w:t>
-      </w:r>
-    </w:p>
-    <w:p>
-      <w:pPr>
-        <w:pStyle w:val="Listenabsatz"/>
-        <w:numPr>
-          <w:ilvl w:val="2"/>
-          <w:numId w:val="3"/>
-        </w:numPr>
-        <w:rPr>
-          <w:rFonts w:cstheme="minorHAnsi"/>
-        </w:rPr>
-      </w:pPr>
-      <w:r>
-        <w:rPr>
-          <w:rFonts w:cstheme="minorHAnsi"/>
-        </w:rPr>
-        <w:t xml:space="preserve">Löten sie </w:t>
-      </w:r>
-      <w:r>
-        <w:rPr>
-          <w:rFonts w:cstheme="minorHAnsi"/>
-        </w:rPr>
-        <w:t>jeweils einen roten und einen schwarzen</w:t>
-      </w:r>
-      <w:r>
-        <w:rPr>
-          <w:rFonts w:cstheme="minorHAnsi"/>
-        </w:rPr>
-        <w:t xml:space="preserve"> Anschlussdr</w:t>
-      </w:r>
-      <w:r>
-        <w:rPr>
-          <w:rFonts w:cstheme="minorHAnsi"/>
-        </w:rPr>
-        <w:t>a</w:t>
-      </w:r>
-      <w:r>
-        <w:rPr>
-          <w:rFonts w:cstheme="minorHAnsi"/>
-        </w:rPr>
-        <w:t>ht an</w:t>
-      </w:r>
-      <w:r>
-        <w:rPr>
-          <w:rFonts w:cstheme="minorHAnsi"/>
-        </w:rPr>
-        <w:t xml:space="preserve"> jeden Motor</w:t>
-      </w:r>
-      <w:r>
-        <w:rPr>
-          <w:rFonts w:cstheme="minorHAnsi"/>
-        </w:rPr>
-        <w:t>. D</w:t>
-      </w:r>
-      <w:r>
-        <w:rPr>
-          <w:rFonts w:cstheme="minorHAnsi"/>
-        </w:rPr>
-        <w:t>abei</w:t>
-      </w:r>
-      <w:r>
-        <w:rPr>
-          <w:rFonts w:cstheme="minorHAnsi"/>
-        </w:rPr>
-        <w:t xml:space="preserve"> sollten die Drähte bei jedem Motor auf jeweils der anderen Seite sein, d</w:t>
-      </w:r>
-      <w:r>
-        <w:rPr>
-          <w:rFonts w:cstheme="minorHAnsi"/>
-        </w:rPr>
-        <w:t xml:space="preserve">.h. Wenn Beide Motoren nebeneinander </w:t>
-      </w:r>
-      <w:r>
-        <w:rPr>
-          <w:rFonts w:cstheme="minorHAnsi"/>
-        </w:rPr>
-        <w:t>liegen,</w:t>
-      </w:r>
-      <w:r>
-        <w:rPr>
-          <w:rFonts w:cstheme="minorHAnsi"/>
-        </w:rPr>
-        <w:t xml:space="preserve"> soll bei einem der rote Draht links und bei dem anderen rechts sein, entsprechend andersherum bei den schwarzen</w:t>
-      </w:r>
-      <w:r>
-        <w:rPr>
-          <w:rFonts w:cstheme="minorHAnsi"/>
-        </w:rPr>
-        <w:t xml:space="preserve"> Drähten.</w:t>
-      </w:r>
-    </w:p>
-    <w:p>
-      <w:pPr>
-        <w:pStyle w:val="Listenabsatz"/>
-        <w:numPr>
-          <w:ilvl w:val="2"/>
-          <w:numId w:val="3"/>
-        </w:numPr>
-        <w:rPr>
-          <w:rFonts w:cstheme="minorHAnsi"/>
-        </w:rPr>
-      </w:pPr>
-      <w:r>
-        <w:rPr>
-          <w:rFonts w:cstheme="minorHAnsi"/>
-        </w:rPr>
-        <w:t>Kleben Sie die Motoren mit doppelseitigem Klebeband an die vorgesehene Position</w:t>
-      </w:r>
-      <w:r>
-        <w:rPr>
-          <w:rFonts w:cstheme="minorHAnsi"/>
-        </w:rPr>
-        <w:t>, dabei sollen die roten Drähte nach oben zeigen und die Schrauben nach innen.</w:t>
-      </w:r>
-    </w:p>
-    <w:p>
-      <w:pPr>
-        <w:pStyle w:val="Listenabsatz"/>
-        <w:numPr>
-          <w:ilvl w:val="2"/>
-          <w:numId w:val="3"/>
-        </w:numPr>
-        <w:rPr>
-          <w:rFonts w:cstheme="minorHAnsi"/>
-        </w:rPr>
-      </w:pPr>
-      <w:r>
-        <w:rPr>
-          <w:rFonts w:cstheme="minorHAnsi"/>
-        </w:rPr>
-        <w:t>Nutzen Sie Kabelbinder, um sie zusätzlich an den Bohrungen zu befestigen.</w:t>
-      </w:r>
-    </w:p>
-    <w:p>
-      <w:pPr>
-        <w:pStyle w:val="Listenabsatz"/>
-        <w:numPr>
-          <w:ilvl w:val="2"/>
-          <w:numId w:val="3"/>
-        </w:numPr>
-        <w:rPr>
-          <w:rFonts w:cstheme="minorHAnsi"/>
-        </w:rPr>
-      </w:pPr>
-      <w:r>
-        <w:rPr>
-          <w:rFonts w:cstheme="minorHAnsi"/>
-        </w:rPr>
-        <w:t>Löten Sie dann die Anschlussdrähte an die Platine (rot „+“, schwarz „-“)</w:t>
-      </w:r>
-    </w:p>
-    <w:p>
-      <w:pPr>
-        <w:pStyle w:val="Listenabsatz"/>
-        <w:numPr>
-          <w:ilvl w:val="1"/>
-          <w:numId w:val="3"/>
-        </w:numPr>
-        <w:rPr>
-          <w:rFonts w:cstheme="minorHAnsi"/>
-        </w:rPr>
-      </w:pPr>
-      <w:r>
-        <w:rPr>
-          <w:rFonts w:cstheme="minorHAnsi"/>
-        </w:rPr>
-        <w:t>Ultraschallsensor</w:t>
-      </w:r>
-    </w:p>
-    <w:p>
-      <w:pPr>
-        <w:pStyle w:val="Listenabsatz"/>
-        <w:numPr>
-          <w:ilvl w:val="2"/>
-          <w:numId w:val="3"/>
-        </w:numPr>
-        <w:rPr>
-          <w:rFonts w:cstheme="minorHAnsi"/>
-        </w:rPr>
-      </w:pPr>
-      <w:r>
-        <w:rPr>
-          <w:rFonts w:cstheme="minorHAnsi"/>
-        </w:rPr>
-        <w:t xml:space="preserve">Löten sie den Ultraschallsensor so an, dass die </w:t>
-      </w:r>
-      <w:r>
-        <w:rPr>
-          <w:rFonts w:cstheme="minorHAnsi"/>
-        </w:rPr>
-        <w:t>beiden „Augen“ nach vorne, also nicht auf die ESP-Steckleisten zeigen.</w:t>
-      </w:r>
-    </w:p>
-    <w:p>
-      <w:pPr>
-        <w:pStyle w:val="Listenabsatz"/>
-        <w:numPr>
-          <w:ilvl w:val="2"/>
-          <w:numId w:val="3"/>
-        </w:numPr>
-        <w:rPr>
-          <w:rFonts w:cstheme="minorHAnsi"/>
-        </w:rPr>
-      </w:pPr>
-      <w:r>
-        <w:rPr>
-          <w:rFonts w:cstheme="minorHAnsi"/>
-        </w:rPr>
-        <w:t xml:space="preserve">Achten sie darauf, dass der Sensor möglichst </w:t>
-      </w:r>
-      <w:r>
-        <w:rPr>
-          <w:rFonts w:cstheme="minorHAnsi"/>
-        </w:rPr>
-        <w:t>gerade steht</w:t>
-      </w:r>
-      <w:r>
-        <w:rPr>
-          <w:rFonts w:cstheme="minorHAnsi"/>
-        </w:rPr>
-        <w:t xml:space="preserve">, im Optimalfall </w:t>
-      </w:r>
-      <w:r>
-        <w:rPr>
-          <w:rFonts w:cstheme="minorHAnsi"/>
-        </w:rPr>
-        <w:t>im 90° Winkel zu der Platine</w:t>
-      </w:r>
-    </w:p>
-    <w:p>
-      <w:pPr>
-        <w:pStyle w:val="Listenabsatz"/>
-        <w:numPr>
-          <w:ilvl w:val="2"/>
-          <w:numId w:val="3"/>
-        </w:numPr>
-        <w:rPr>
-          <w:rFonts w:cstheme="minorHAnsi"/>
-        </w:rPr>
-      </w:pPr>
-      <w:r>
-        <w:rPr>
-          <w:rFonts w:cstheme="minorHAnsi"/>
-        </w:rPr>
-        <w:t xml:space="preserve">Wichtig: Stellen sie sicher, dass bereits alle Schraubaufgaben unter dem Unterschallsensor erledigt worden sind. Nach </w:t>
-      </w:r>
-      <w:r>
-        <w:rPr>
-          <w:rFonts w:cstheme="minorHAnsi"/>
-        </w:rPr>
-        <w:t>dem Anbringen</w:t>
-      </w:r>
-      <w:r>
-        <w:rPr>
-          <w:rFonts w:cstheme="minorHAnsi"/>
-        </w:rPr>
-        <w:t xml:space="preserve"> des Sensors kann es schwierig bzw. </w:t>
-      </w:r>
-      <w:r>
-        <w:rPr>
-          <w:rFonts w:cstheme="minorHAnsi"/>
-        </w:rPr>
-        <w:t>nicht mehr möglich sein, neue Schrauben unterhalb des Sensors anzubringen</w:t>
-      </w:r>
-      <w:r>
-        <w:rPr>
-          <w:rFonts w:cstheme="minorHAnsi"/>
-        </w:rPr>
-        <w:t>.</w:t>
-      </w:r>
-    </w:p>
-    <w:p>
-      <w:pPr>
-        <w:rPr>
-          <w:rFonts w:cstheme="minorHAnsi"/>
-        </w:rPr>
-      </w:pPr>
-      <w:r>
-        <w:rPr>
-          <w:rFonts w:cstheme="minorHAnsi"/>
-        </w:rPr>
         <w:br w:type="page"/>
       </w:r>
     </w:p>

</xml_diff>